<commit_message>
All edit product + bugfix js + old image
Co-authored-by: SkyDiz <SkyDiz@users.noreply.github.com>
</commit_message>
<xml_diff>
--- a/docs_utilisation/comment_utiliser_ajout_produit.docx
+++ b/docs_utilisation/comment_utiliser_ajout_produit.docx
@@ -2,6 +2,68 @@
 <file path=word/document.xml><?xml version="1.0" encoding="utf-8"?>
 <w:document xmlns:wpc="http://schemas.microsoft.com/office/word/2010/wordprocessingCanvas" xmlns:cx="http://schemas.microsoft.com/office/drawing/2014/chartex" xmlns:cx1="http://schemas.microsoft.com/office/drawing/2015/9/8/chartex" xmlns:cx2="http://schemas.microsoft.com/office/drawing/2015/10/21/chartex" xmlns:cx3="http://schemas.microsoft.com/office/drawing/2016/5/9/chartex" xmlns:cx4="http://schemas.microsoft.com/office/drawing/2016/5/10/chartex" xmlns:cx5="http://schemas.microsoft.com/office/drawing/2016/5/11/chartex" xmlns:cx6="http://schemas.microsoft.com/office/drawing/2016/5/12/chartex" xmlns:cx7="http://schemas.microsoft.com/office/drawing/2016/5/13/chartex" xmlns:cx8="http://schemas.microsoft.com/office/drawing/2016/5/14/chartex" xmlns:mc="http://schemas.openxmlformats.org/markup-compatibility/2006" xmlns:aink="http://schemas.microsoft.com/office/drawing/2016/ink" xmlns:am3d="http://schemas.microsoft.com/office/drawing/2017/model3d" xmlns:o="urn:schemas-microsoft-com:office:office" xmlns:oel="http://schemas.microsoft.com/office/2019/extlst" xmlns:r="http://schemas.openxmlformats.org/officeDocument/2006/relationships" xmlns:m="http://schemas.openxmlformats.org/officeDocument/2006/math" xmlns:v="urn:schemas-microsoft-com:vml" xmlns:wp14="http://schemas.microsoft.com/office/word/2010/wordprocessingDrawing" xmlns:wp="http://schemas.openxmlformats.org/drawingml/2006/wordprocessingDrawing" xmlns:w10="urn:schemas-microsoft-com:office:word" xmlns:w="http://schemas.openxmlformats.org/wordprocessingml/2006/main" xmlns:w14="http://schemas.microsoft.com/office/word/2010/wordml" xmlns:w15="http://schemas.microsoft.com/office/word/2012/wordml" xmlns:w16cex="http://schemas.microsoft.com/office/word/2018/wordml/cex" xmlns:w16cid="http://schemas.microsoft.com/office/word/2016/wordml/cid" xmlns:w16="http://schemas.microsoft.com/office/word/2018/wordml" xmlns:w16sdtdh="http://schemas.microsoft.com/office/word/2020/wordml/sdtdatahash" xmlns:w16se="http://schemas.microsoft.com/office/word/2015/wordml/symex" xmlns:wpg="http://schemas.microsoft.com/office/word/2010/wordprocessingGroup" xmlns:wpi="http://schemas.microsoft.com/office/word/2010/wordprocessingInk" xmlns:wne="http://schemas.microsoft.com/office/word/2006/wordml" xmlns:wps="http://schemas.microsoft.com/office/word/2010/wordprocessingShape" mc:Ignorable="w14 w15 w16se w16cid w16 w16cex w16sdtdh wp14">
   <w:body>
+    <w:p>
+      <w:pPr>
+        <w:jc w:val="center"/>
+        <w:rPr>
+          <w:sz w:val="30"/>
+          <w:szCs w:val="30"/>
+        </w:rPr>
+      </w:pPr>
+      <w:r>
+        <w:rPr>
+          <w:noProof/>
+        </w:rPr>
+        <w:drawing>
+          <wp:inline distT="0" distB="0" distL="0" distR="0" wp14:anchorId="1F7FA03E" wp14:editId="1AB7367E">
+            <wp:extent cx="3933825" cy="1478653"/>
+            <wp:effectExtent l="0" t="0" r="0" b="7620"/>
+            <wp:docPr id="4" name="Image 4" descr="Une image contenant texte&#10;&#10;Description générée automatiquement"/>
+            <wp:cNvGraphicFramePr>
+              <a:graphicFrameLocks xmlns:a="http://schemas.openxmlformats.org/drawingml/2006/main" noChangeAspect="1"/>
+            </wp:cNvGraphicFramePr>
+            <a:graphic xmlns:a="http://schemas.openxmlformats.org/drawingml/2006/main">
+              <a:graphicData uri="http://schemas.openxmlformats.org/drawingml/2006/picture">
+                <pic:pic xmlns:pic="http://schemas.openxmlformats.org/drawingml/2006/picture">
+                  <pic:nvPicPr>
+                    <pic:cNvPr id="4" name="Image 4" descr="Une image contenant texte&#10;&#10;Description générée automatiquement"/>
+                    <pic:cNvPicPr>
+                      <a:picLocks noChangeAspect="1" noChangeArrowheads="1"/>
+                    </pic:cNvPicPr>
+                  </pic:nvPicPr>
+                  <pic:blipFill>
+                    <a:blip r:embed="rId7" cstate="print">
+                      <a:extLst>
+                        <a:ext uri="{28A0092B-C50C-407E-A947-70E740481C1C}">
+                          <a14:useLocalDpi xmlns:a14="http://schemas.microsoft.com/office/drawing/2010/main" val="0"/>
+                        </a:ext>
+                      </a:extLst>
+                    </a:blip>
+                    <a:srcRect/>
+                    <a:stretch>
+                      <a:fillRect/>
+                    </a:stretch>
+                  </pic:blipFill>
+                  <pic:spPr bwMode="auto">
+                    <a:xfrm>
+                      <a:off x="0" y="0"/>
+                      <a:ext cx="3949791" cy="1484655"/>
+                    </a:xfrm>
+                    <a:prstGeom prst="rect">
+                      <a:avLst/>
+                    </a:prstGeom>
+                    <a:noFill/>
+                    <a:ln>
+                      <a:noFill/>
+                    </a:ln>
+                  </pic:spPr>
+                </pic:pic>
+              </a:graphicData>
+            </a:graphic>
+          </wp:inline>
+        </w:drawing>
+      </w:r>
+    </w:p>
     <w:p>
       <w:pPr>
         <w:jc w:val="center"/>
@@ -122,7 +184,7 @@
                     <pic:cNvPicPr/>
                   </pic:nvPicPr>
                   <pic:blipFill>
-                    <a:blip r:embed="rId5"/>
+                    <a:blip r:embed="rId8"/>
                     <a:stretch>
                       <a:fillRect/>
                     </a:stretch>
@@ -233,7 +295,7 @@
                     <pic:cNvPicPr/>
                   </pic:nvPicPr>
                   <pic:blipFill>
-                    <a:blip r:embed="rId6"/>
+                    <a:blip r:embed="rId9"/>
                     <a:stretch>
                       <a:fillRect/>
                     </a:stretch>
@@ -277,46 +339,6 @@
           <w:szCs w:val="24"/>
         </w:rPr>
       </w:pPr>
-    </w:p>
-    <w:p>
-      <w:pPr>
-        <w:rPr>
-          <w:sz w:val="24"/>
-          <w:szCs w:val="24"/>
-        </w:rPr>
-      </w:pPr>
-    </w:p>
-    <w:p>
-      <w:pPr>
-        <w:rPr>
-          <w:sz w:val="24"/>
-          <w:szCs w:val="24"/>
-        </w:rPr>
-      </w:pPr>
-    </w:p>
-    <w:p>
-      <w:pPr>
-        <w:rPr>
-          <w:sz w:val="24"/>
-          <w:szCs w:val="24"/>
-        </w:rPr>
-      </w:pPr>
-    </w:p>
-    <w:p>
-      <w:pPr>
-        <w:rPr>
-          <w:sz w:val="24"/>
-          <w:szCs w:val="24"/>
-        </w:rPr>
-      </w:pPr>
-    </w:p>
-    <w:p>
-      <w:pPr>
-        <w:rPr>
-          <w:sz w:val="24"/>
-          <w:szCs w:val="24"/>
-        </w:rPr>
-      </w:pPr>
       <w:r>
         <w:rPr>
           <w:sz w:val="24"/>
@@ -353,7 +375,7 @@
                     <pic:cNvPicPr/>
                   </pic:nvPicPr>
                   <pic:blipFill>
-                    <a:blip r:embed="rId7"/>
+                    <a:blip r:embed="rId10"/>
                     <a:stretch>
                       <a:fillRect/>
                     </a:stretch>
@@ -474,7 +496,7 @@
                     <pic:cNvPicPr/>
                   </pic:nvPicPr>
                   <pic:blipFill>
-                    <a:blip r:embed="rId8"/>
+                    <a:blip r:embed="rId11"/>
                     <a:stretch>
                       <a:fillRect/>
                     </a:stretch>
@@ -616,7 +638,90 @@
         </w:rPr>
       </w:pPr>
     </w:p>
+    <w:p>
+      <w:pPr>
+        <w:rPr>
+          <w:sz w:val="24"/>
+          <w:szCs w:val="24"/>
+        </w:rPr>
+      </w:pPr>
+    </w:p>
+    <w:p>
+      <w:pPr>
+        <w:rPr>
+          <w:sz w:val="24"/>
+          <w:szCs w:val="24"/>
+        </w:rPr>
+      </w:pPr>
+      <w:r>
+        <w:rPr>
+          <w:sz w:val="24"/>
+          <w:szCs w:val="24"/>
+        </w:rPr>
+        <w:t>Stagiaires</w:t>
+      </w:r>
+      <w:r>
+        <w:rPr>
+          <w:sz w:val="24"/>
+          <w:szCs w:val="24"/>
+        </w:rPr>
+        <w:t xml:space="preserve"> ayant créés le document</w:t>
+      </w:r>
+      <w:r>
+        <w:rPr>
+          <w:sz w:val="24"/>
+          <w:szCs w:val="24"/>
+        </w:rPr>
+        <w:t> :</w:t>
+      </w:r>
+    </w:p>
+    <w:p>
+      <w:pPr>
+        <w:rPr>
+          <w:sz w:val="24"/>
+          <w:szCs w:val="24"/>
+        </w:rPr>
+      </w:pPr>
+      <w:r>
+        <w:rPr>
+          <w:sz w:val="24"/>
+          <w:szCs w:val="24"/>
+        </w:rPr>
+        <w:t>-Mey Tristan</w:t>
+      </w:r>
+    </w:p>
+    <w:p>
+      <w:pPr>
+        <w:rPr>
+          <w:sz w:val="24"/>
+          <w:szCs w:val="24"/>
+        </w:rPr>
+      </w:pPr>
+      <w:r>
+        <w:rPr>
+          <w:sz w:val="24"/>
+          <w:szCs w:val="24"/>
+        </w:rPr>
+        <w:t>-Roess Matthieu</w:t>
+      </w:r>
+    </w:p>
+    <w:p>
+      <w:pPr>
+        <w:rPr>
+          <w:sz w:val="24"/>
+          <w:szCs w:val="24"/>
+        </w:rPr>
+      </w:pPr>
+      <w:r>
+        <w:rPr>
+          <w:sz w:val="24"/>
+          <w:szCs w:val="24"/>
+        </w:rPr>
+        <w:t>-Bihry Guillaume</w:t>
+      </w:r>
+    </w:p>
     <w:sectPr>
+      <w:footerReference w:type="default" r:id="rId12"/>
       <w:pgSz w:w="11906" w:h="16838"/>
       <w:pgMar w:top="1417" w:right="1417" w:bottom="1417" w:left="1417" w:header="708" w:footer="708" w:gutter="0"/>
       <w:cols w:space="708"/>
@@ -624,6 +729,77 @@
     </w:sectPr>
   </w:body>
 </w:document>
+</file>
+
+<file path=word/endnotes.xml><?xml version="1.0" encoding="utf-8"?>
+<w:endnotes xmlns:wpc="http://schemas.microsoft.com/office/word/2010/wordprocessingCanvas" xmlns:cx="http://schemas.microsoft.com/office/drawing/2014/chartex" xmlns:cx1="http://schemas.microsoft.com/office/drawing/2015/9/8/chartex" xmlns:cx2="http://schemas.microsoft.com/office/drawing/2015/10/21/chartex" xmlns:cx3="http://schemas.microsoft.com/office/drawing/2016/5/9/chartex" xmlns:cx4="http://schemas.microsoft.com/office/drawing/2016/5/10/chartex" xmlns:cx5="http://schemas.microsoft.com/office/drawing/2016/5/11/chartex" xmlns:cx6="http://schemas.microsoft.com/office/drawing/2016/5/12/chartex" xmlns:cx7="http://schemas.microsoft.com/office/drawing/2016/5/13/chartex" xmlns:cx8="http://schemas.microsoft.com/office/drawing/2016/5/14/chartex" xmlns:mc="http://schemas.openxmlformats.org/markup-compatibility/2006" xmlns:aink="http://schemas.microsoft.com/office/drawing/2016/ink" xmlns:am3d="http://schemas.microsoft.com/office/drawing/2017/model3d" xmlns:o="urn:schemas-microsoft-com:office:office" xmlns:oel="http://schemas.microsoft.com/office/2019/extlst" xmlns:r="http://schemas.openxmlformats.org/officeDocument/2006/relationships" xmlns:m="http://schemas.openxmlformats.org/officeDocument/2006/math" xmlns:v="urn:schemas-microsoft-com:vml" xmlns:wp14="http://schemas.microsoft.com/office/word/2010/wordprocessingDrawing" xmlns:wp="http://schemas.openxmlformats.org/drawingml/2006/wordprocessingDrawing" xmlns:w10="urn:schemas-microsoft-com:office:word" xmlns:w="http://schemas.openxmlformats.org/wordprocessingml/2006/main" xmlns:w14="http://schemas.microsoft.com/office/word/2010/wordml" xmlns:w15="http://schemas.microsoft.com/office/word/2012/wordml" xmlns:w16cex="http://schemas.microsoft.com/office/word/2018/wordml/cex" xmlns:w16cid="http://schemas.microsoft.com/office/word/2016/wordml/cid" xmlns:w16="http://schemas.microsoft.com/office/word/2018/wordml" xmlns:w16sdtdh="http://schemas.microsoft.com/office/word/2020/wordml/sdtdatahash" xmlns:w16se="http://schemas.microsoft.com/office/word/2015/wordml/symex" xmlns:wpg="http://schemas.microsoft.com/office/word/2010/wordprocessingGroup" xmlns:wpi="http://schemas.microsoft.com/office/word/2010/wordprocessingInk" xmlns:wne="http://schemas.microsoft.com/office/word/2006/wordml" xmlns:wps="http://schemas.microsoft.com/office/word/2010/wordprocessingShape" mc:Ignorable="w14 w15 w16se w16cid w16 w16cex w16sdtdh wp14">
+  <w:endnote w:type="separator" w:id="-1">
+    <w:p>
+      <w:pPr>
+        <w:spacing w:after="0" w:line="240" w:lineRule="auto"/>
+      </w:pPr>
+      <w:r>
+        <w:separator/>
+      </w:r>
+    </w:p>
+  </w:endnote>
+  <w:endnote w:type="continuationSeparator" w:id="0">
+    <w:p>
+      <w:pPr>
+        <w:spacing w:after="0" w:line="240" w:lineRule="auto"/>
+      </w:pPr>
+      <w:r>
+        <w:continuationSeparator/>
+      </w:r>
+    </w:p>
+  </w:endnote>
+</w:endnotes>
+</file>
+
+<file path=word/footer1.xml><?xml version="1.0" encoding="utf-8"?>
+<w:ftr xmlns:wpc="http://schemas.microsoft.com/office/word/2010/wordprocessingCanvas" xmlns:cx="http://schemas.microsoft.com/office/drawing/2014/chartex" xmlns:cx1="http://schemas.microsoft.com/office/drawing/2015/9/8/chartex" xmlns:cx2="http://schemas.microsoft.com/office/drawing/2015/10/21/chartex" xmlns:cx3="http://schemas.microsoft.com/office/drawing/2016/5/9/chartex" xmlns:cx4="http://schemas.microsoft.com/office/drawing/2016/5/10/chartex" xmlns:cx5="http://schemas.microsoft.com/office/drawing/2016/5/11/chartex" xmlns:cx6="http://schemas.microsoft.com/office/drawing/2016/5/12/chartex" xmlns:cx7="http://schemas.microsoft.com/office/drawing/2016/5/13/chartex" xmlns:cx8="http://schemas.microsoft.com/office/drawing/2016/5/14/chartex" xmlns:mc="http://schemas.openxmlformats.org/markup-compatibility/2006" xmlns:aink="http://schemas.microsoft.com/office/drawing/2016/ink" xmlns:am3d="http://schemas.microsoft.com/office/drawing/2017/model3d" xmlns:o="urn:schemas-microsoft-com:office:office" xmlns:oel="http://schemas.microsoft.com/office/2019/extlst" xmlns:r="http://schemas.openxmlformats.org/officeDocument/2006/relationships" xmlns:m="http://schemas.openxmlformats.org/officeDocument/2006/math" xmlns:v="urn:schemas-microsoft-com:vml" xmlns:wp14="http://schemas.microsoft.com/office/word/2010/wordprocessingDrawing" xmlns:wp="http://schemas.openxmlformats.org/drawingml/2006/wordprocessingDrawing" xmlns:w10="urn:schemas-microsoft-com:office:word" xmlns:w="http://schemas.openxmlformats.org/wordprocessingml/2006/main" xmlns:w14="http://schemas.microsoft.com/office/word/2010/wordml" xmlns:w15="http://schemas.microsoft.com/office/word/2012/wordml" xmlns:w16cex="http://schemas.microsoft.com/office/word/2018/wordml/cex" xmlns:w16cid="http://schemas.microsoft.com/office/word/2016/wordml/cid" xmlns:w16="http://schemas.microsoft.com/office/word/2018/wordml" xmlns:w16sdtdh="http://schemas.microsoft.com/office/word/2020/wordml/sdtdatahash" xmlns:w16se="http://schemas.microsoft.com/office/word/2015/wordml/symex" xmlns:wpg="http://schemas.microsoft.com/office/word/2010/wordprocessingGroup" xmlns:wpi="http://schemas.microsoft.com/office/word/2010/wordprocessingInk" xmlns:wne="http://schemas.microsoft.com/office/word/2006/wordml" xmlns:wps="http://schemas.microsoft.com/office/word/2010/wordprocessingShape" mc:Ignorable="w14 w15 w16se w16cid w16 w16cex w16sdtdh wp14">
+  <w:p>
+    <w:pPr>
+      <w:pStyle w:val="Pieddepage"/>
+    </w:pPr>
+    <w:r>
+      <w:t xml:space="preserve">Crée le : 20/03/2023 </w:t>
+    </w:r>
+  </w:p>
+  <w:p>
+    <w:pPr>
+      <w:pStyle w:val="Pieddepage"/>
+    </w:pPr>
+    <w:r>
+      <w:t>Modifié le : 20/03/2023</w:t>
+    </w:r>
+  </w:p>
+</w:ftr>
+</file>
+
+<file path=word/footnotes.xml><?xml version="1.0" encoding="utf-8"?>
+<w:footnotes xmlns:wpc="http://schemas.microsoft.com/office/word/2010/wordprocessingCanvas" xmlns:cx="http://schemas.microsoft.com/office/drawing/2014/chartex" xmlns:cx1="http://schemas.microsoft.com/office/drawing/2015/9/8/chartex" xmlns:cx2="http://schemas.microsoft.com/office/drawing/2015/10/21/chartex" xmlns:cx3="http://schemas.microsoft.com/office/drawing/2016/5/9/chartex" xmlns:cx4="http://schemas.microsoft.com/office/drawing/2016/5/10/chartex" xmlns:cx5="http://schemas.microsoft.com/office/drawing/2016/5/11/chartex" xmlns:cx6="http://schemas.microsoft.com/office/drawing/2016/5/12/chartex" xmlns:cx7="http://schemas.microsoft.com/office/drawing/2016/5/13/chartex" xmlns:cx8="http://schemas.microsoft.com/office/drawing/2016/5/14/chartex" xmlns:mc="http://schemas.openxmlformats.org/markup-compatibility/2006" xmlns:aink="http://schemas.microsoft.com/office/drawing/2016/ink" xmlns:am3d="http://schemas.microsoft.com/office/drawing/2017/model3d" xmlns:o="urn:schemas-microsoft-com:office:office" xmlns:oel="http://schemas.microsoft.com/office/2019/extlst" xmlns:r="http://schemas.openxmlformats.org/officeDocument/2006/relationships" xmlns:m="http://schemas.openxmlformats.org/officeDocument/2006/math" xmlns:v="urn:schemas-microsoft-com:vml" xmlns:wp14="http://schemas.microsoft.com/office/word/2010/wordprocessingDrawing" xmlns:wp="http://schemas.openxmlformats.org/drawingml/2006/wordprocessingDrawing" xmlns:w10="urn:schemas-microsoft-com:office:word" xmlns:w="http://schemas.openxmlformats.org/wordprocessingml/2006/main" xmlns:w14="http://schemas.microsoft.com/office/word/2010/wordml" xmlns:w15="http://schemas.microsoft.com/office/word/2012/wordml" xmlns:w16cex="http://schemas.microsoft.com/office/word/2018/wordml/cex" xmlns:w16cid="http://schemas.microsoft.com/office/word/2016/wordml/cid" xmlns:w16="http://schemas.microsoft.com/office/word/2018/wordml" xmlns:w16sdtdh="http://schemas.microsoft.com/office/word/2020/wordml/sdtdatahash" xmlns:w16se="http://schemas.microsoft.com/office/word/2015/wordml/symex" xmlns:wpg="http://schemas.microsoft.com/office/word/2010/wordprocessingGroup" xmlns:wpi="http://schemas.microsoft.com/office/word/2010/wordprocessingInk" xmlns:wne="http://schemas.microsoft.com/office/word/2006/wordml" xmlns:wps="http://schemas.microsoft.com/office/word/2010/wordprocessingShape" mc:Ignorable="w14 w15 w16se w16cid w16 w16cex w16sdtdh wp14">
+  <w:footnote w:type="separator" w:id="-1">
+    <w:p>
+      <w:pPr>
+        <w:spacing w:after="0" w:line="240" w:lineRule="auto"/>
+      </w:pPr>
+      <w:r>
+        <w:separator/>
+      </w:r>
+    </w:p>
+  </w:footnote>
+  <w:footnote w:type="continuationSeparator" w:id="0">
+    <w:p>
+      <w:pPr>
+        <w:spacing w:after="0" w:line="240" w:lineRule="auto"/>
+      </w:pPr>
+      <w:r>
+        <w:continuationSeparator/>
+      </w:r>
+    </w:p>
+  </w:footnote>
+</w:footnotes>
 </file>
 
 <file path=word/numbering.xml><?xml version="1.0" encoding="utf-8"?>
@@ -1183,6 +1359,50 @@
       <w:contextualSpacing/>
     </w:pPr>
   </w:style>
+  <w:style w:type="paragraph" w:styleId="En-tte">
+    <w:name w:val="header"/>
+    <w:basedOn w:val="Normal"/>
+    <w:link w:val="En-tteCar"/>
+    <w:uiPriority w:val="99"/>
+    <w:unhideWhenUsed/>
+    <w:rsid w:val="003C64E4"/>
+    <w:pPr>
+      <w:tabs>
+        <w:tab w:val="center" w:pos="4536"/>
+        <w:tab w:val="right" w:pos="9072"/>
+      </w:tabs>
+      <w:spacing w:after="0" w:line="240" w:lineRule="auto"/>
+    </w:pPr>
+  </w:style>
+  <w:style w:type="character" w:customStyle="1" w:styleId="En-tteCar">
+    <w:name w:val="En-tête Car"/>
+    <w:basedOn w:val="Policepardfaut"/>
+    <w:link w:val="En-tte"/>
+    <w:uiPriority w:val="99"/>
+    <w:rsid w:val="003C64E4"/>
+  </w:style>
+  <w:style w:type="paragraph" w:styleId="Pieddepage">
+    <w:name w:val="footer"/>
+    <w:basedOn w:val="Normal"/>
+    <w:link w:val="PieddepageCar"/>
+    <w:uiPriority w:val="99"/>
+    <w:unhideWhenUsed/>
+    <w:rsid w:val="003C64E4"/>
+    <w:pPr>
+      <w:tabs>
+        <w:tab w:val="center" w:pos="4536"/>
+        <w:tab w:val="right" w:pos="9072"/>
+      </w:tabs>
+      <w:spacing w:after="0" w:line="240" w:lineRule="auto"/>
+    </w:pPr>
+  </w:style>
+  <w:style w:type="character" w:customStyle="1" w:styleId="PieddepageCar">
+    <w:name w:val="Pied de page Car"/>
+    <w:basedOn w:val="Policepardfaut"/>
+    <w:link w:val="Pieddepage"/>
+    <w:uiPriority w:val="99"/>
+    <w:rsid w:val="003C64E4"/>
+  </w:style>
 </w:styles>
 </file>
 

</xml_diff>

<commit_message>
bugfix, js, admin voir tous les produits, word
</commit_message>
<xml_diff>
--- a/docs_utilisation/comment_utiliser_ajout_produit.docx
+++ b/docs_utilisation/comment_utiliser_ajout_produit.docx
@@ -68,26 +68,36 @@
       <w:pPr>
         <w:jc w:val="center"/>
         <w:rPr>
+          <w:b/>
+          <w:bCs/>
+          <w:i/>
+          <w:iCs/>
+          <w:sz w:val="44"/>
+          <w:szCs w:val="44"/>
+          <w:u w:val="single"/>
+        </w:rPr>
+      </w:pPr>
+      <w:r>
+        <w:rPr>
+          <w:b/>
+          <w:bCs/>
+          <w:i/>
+          <w:iCs/>
+          <w:sz w:val="44"/>
+          <w:szCs w:val="44"/>
+          <w:u w:val="single"/>
+        </w:rPr>
+        <w:t>Comment utiliser ajout produit ?</w:t>
+      </w:r>
+    </w:p>
+    <w:p>
+      <w:pPr>
+        <w:jc w:val="center"/>
+        <w:rPr>
           <w:sz w:val="30"/>
           <w:szCs w:val="30"/>
         </w:rPr>
       </w:pPr>
-      <w:r>
-        <w:rPr>
-          <w:sz w:val="30"/>
-          <w:szCs w:val="30"/>
-        </w:rPr>
-        <w:t>Comment utiliser ajout produit ?</w:t>
-      </w:r>
-    </w:p>
-    <w:p>
-      <w:pPr>
-        <w:jc w:val="center"/>
-        <w:rPr>
-          <w:sz w:val="30"/>
-          <w:szCs w:val="30"/>
-        </w:rPr>
-      </w:pPr>
     </w:p>
     <w:p>
       <w:pPr>
@@ -116,7 +126,23 @@
           <w:sz w:val="24"/>
           <w:szCs w:val="24"/>
         </w:rPr>
-        <w:t>Si vous voulez ajouter un EPI et un EPI non ouvrier veuillez laisser le champs ‘prix’ à 0.</w:t>
+        <w:t xml:space="preserve">Si vous voulez ajouter </w:t>
+      </w:r>
+      <w:proofErr w:type="gramStart"/>
+      <w:r>
+        <w:rPr>
+          <w:sz w:val="24"/>
+          <w:szCs w:val="24"/>
+        </w:rPr>
+        <w:t>un EPI</w:t>
+      </w:r>
+      <w:proofErr w:type="gramEnd"/>
+      <w:r>
+        <w:rPr>
+          <w:sz w:val="24"/>
+          <w:szCs w:val="24"/>
+        </w:rPr>
+        <w:t xml:space="preserve"> et un EPI non ouvrier veuillez laisser le champs ‘prix’ à 0.</w:t>
       </w:r>
     </w:p>
     <w:p>
@@ -648,77 +674,12 @@
     </w:p>
     <w:p>
       <w:pPr>
-        <w:rPr>
-          <w:sz w:val="24"/>
-          <w:szCs w:val="24"/>
-        </w:rPr>
-      </w:pPr>
-      <w:r>
-        <w:rPr>
-          <w:sz w:val="24"/>
-          <w:szCs w:val="24"/>
-        </w:rPr>
-        <w:t>Stagiaires</w:t>
-      </w:r>
-      <w:r>
-        <w:rPr>
-          <w:sz w:val="24"/>
-          <w:szCs w:val="24"/>
-        </w:rPr>
-        <w:t xml:space="preserve"> ayant créés le document</w:t>
-      </w:r>
-      <w:r>
-        <w:rPr>
-          <w:sz w:val="24"/>
-          <w:szCs w:val="24"/>
-        </w:rPr>
-        <w:t> :</w:t>
-      </w:r>
-    </w:p>
-    <w:p>
-      <w:pPr>
-        <w:rPr>
-          <w:sz w:val="24"/>
-          <w:szCs w:val="24"/>
-        </w:rPr>
-      </w:pPr>
-      <w:r>
-        <w:rPr>
-          <w:sz w:val="24"/>
-          <w:szCs w:val="24"/>
-        </w:rPr>
-        <w:t>-Mey Tristan</w:t>
-      </w:r>
-    </w:p>
-    <w:p>
-      <w:pPr>
-        <w:rPr>
-          <w:sz w:val="24"/>
-          <w:szCs w:val="24"/>
-        </w:rPr>
-      </w:pPr>
-      <w:r>
-        <w:rPr>
-          <w:sz w:val="24"/>
-          <w:szCs w:val="24"/>
-        </w:rPr>
-        <w:t>-Roess Matthieu</w:t>
-      </w:r>
-    </w:p>
-    <w:p>
-      <w:pPr>
-        <w:rPr>
-          <w:sz w:val="24"/>
-          <w:szCs w:val="24"/>
-        </w:rPr>
-      </w:pPr>
-      <w:r>
-        <w:rPr>
-          <w:sz w:val="24"/>
-          <w:szCs w:val="24"/>
-        </w:rPr>
-        <w:t>-Bihry Guillaume</w:t>
-      </w:r>
+        <w:ind w:left="360"/>
+        <w:rPr>
+          <w:sz w:val="24"/>
+          <w:szCs w:val="24"/>
+        </w:rPr>
+      </w:pPr>
     </w:p>
     <w:sectPr>
       <w:footerReference w:type="default" r:id="rId12"/>
@@ -762,8 +723,13 @@
     <w:pPr>
       <w:pStyle w:val="Pieddepage"/>
     </w:pPr>
+    <w:proofErr w:type="gramStart"/>
     <w:r>
-      <w:t xml:space="preserve">Crée le : 20/03/2023 </w:t>
+      <w:t>Crée le</w:t>
+    </w:r>
+    <w:proofErr w:type="gramEnd"/>
+    <w:r>
+      <w:t xml:space="preserve"> : 20/03/2023 </w:t>
     </w:r>
   </w:p>
   <w:p>

</xml_diff>